<commit_message>
plan van aanpap aangepast
</commit_message>
<xml_diff>
--- a/Individuele opdrachten/Plan van Aanpak/Plan van aanpak - Yustin Troost(v1.0).docx
+++ b/Individuele opdrachten/Plan van Aanpak/Plan van aanpak - Yustin Troost(v1.0).docx
@@ -703,6 +703,8 @@
         <w:ind w:left="0" w:firstLine="0"/>
         <w:jc w:val="left"/>
       </w:pPr>
+      <w:bookmarkStart w:id="0" w:name="_GoBack"/>
+      <w:bookmarkEnd w:id="0"/>
     </w:p>
     <w:p>
       <w:pPr>
@@ -713,7 +715,7 @@
           <w:szCs w:val="40"/>
         </w:rPr>
       </w:pPr>
-      <w:bookmarkStart w:id="0" w:name="_Toc19095870"/>
+      <w:bookmarkStart w:id="1" w:name="_Toc19096085"/>
       <w:r>
         <w:rPr>
           <w:rFonts w:eastAsia="Cambria"/>
@@ -722,7 +724,7 @@
         </w:rPr>
         <w:t>Inhoud</w:t>
       </w:r>
-      <w:bookmarkEnd w:id="0"/>
+      <w:bookmarkEnd w:id="1"/>
       <w:r>
         <w:rPr>
           <w:rFonts w:eastAsia="Cambria"/>
@@ -763,7 +765,7 @@
           <w:r>
             <w:fldChar w:fldCharType="separate"/>
           </w:r>
-          <w:hyperlink w:anchor="_Toc19095870" w:history="1">
+          <w:hyperlink w:anchor="_Toc19096085" w:history="1">
             <w:r>
               <w:rPr>
                 <w:rStyle w:val="Hyperlink"/>
@@ -791,7 +793,7 @@
                 <w:noProof/>
                 <w:webHidden/>
               </w:rPr>
-              <w:instrText xml:space="preserve"> PAGEREF _Toc19095870 \h </w:instrText>
+              <w:instrText xml:space="preserve"> PAGEREF _Toc19096085 \h </w:instrText>
             </w:r>
             <w:r>
               <w:rPr>
@@ -834,7 +836,7 @@
               <w:color w:val="auto"/>
             </w:rPr>
           </w:pPr>
-          <w:hyperlink w:anchor="_Toc19095871" w:history="1">
+          <w:hyperlink w:anchor="_Toc19096086" w:history="1">
             <w:r>
               <w:rPr>
                 <w:rStyle w:val="Hyperlink"/>
@@ -861,7 +863,7 @@
                 <w:noProof/>
                 <w:webHidden/>
               </w:rPr>
-              <w:instrText xml:space="preserve"> PAGEREF _Toc19095871 \h </w:instrText>
+              <w:instrText xml:space="preserve"> PAGEREF _Toc19096086 \h </w:instrText>
             </w:r>
             <w:r>
               <w:rPr>
@@ -904,7 +906,7 @@
               <w:color w:val="auto"/>
             </w:rPr>
           </w:pPr>
-          <w:hyperlink w:anchor="_Toc19095872" w:history="1">
+          <w:hyperlink w:anchor="_Toc19096087" w:history="1">
             <w:r>
               <w:rPr>
                 <w:rStyle w:val="Hyperlink"/>
@@ -931,7 +933,7 @@
                 <w:noProof/>
                 <w:webHidden/>
               </w:rPr>
-              <w:instrText xml:space="preserve"> PAGEREF _Toc19095872 \h </w:instrText>
+              <w:instrText xml:space="preserve"> PAGEREF _Toc19096087 \h </w:instrText>
             </w:r>
             <w:r>
               <w:rPr>
@@ -974,7 +976,7 @@
               <w:color w:val="auto"/>
             </w:rPr>
           </w:pPr>
-          <w:hyperlink w:anchor="_Toc19095873" w:history="1">
+          <w:hyperlink w:anchor="_Toc19096088" w:history="1">
             <w:r>
               <w:rPr>
                 <w:rStyle w:val="Hyperlink"/>
@@ -1001,7 +1003,7 @@
                 <w:noProof/>
                 <w:webHidden/>
               </w:rPr>
-              <w:instrText xml:space="preserve"> PAGEREF _Toc19095873 \h </w:instrText>
+              <w:instrText xml:space="preserve"> PAGEREF _Toc19096088 \h </w:instrText>
             </w:r>
             <w:r>
               <w:rPr>
@@ -1044,7 +1046,7 @@
               <w:color w:val="auto"/>
             </w:rPr>
           </w:pPr>
-          <w:hyperlink w:anchor="_Toc19095874" w:history="1">
+          <w:hyperlink w:anchor="_Toc19096089" w:history="1">
             <w:r>
               <w:rPr>
                 <w:rStyle w:val="Hyperlink"/>
@@ -1071,7 +1073,7 @@
                 <w:noProof/>
                 <w:webHidden/>
               </w:rPr>
-              <w:instrText xml:space="preserve"> PAGEREF _Toc19095874 \h </w:instrText>
+              <w:instrText xml:space="preserve"> PAGEREF _Toc19096089 \h </w:instrText>
             </w:r>
             <w:r>
               <w:rPr>
@@ -1114,7 +1116,7 @@
               <w:color w:val="auto"/>
             </w:rPr>
           </w:pPr>
-          <w:hyperlink w:anchor="_Toc19095875" w:history="1">
+          <w:hyperlink w:anchor="_Toc19096090" w:history="1">
             <w:r>
               <w:rPr>
                 <w:rStyle w:val="Hyperlink"/>
@@ -1141,7 +1143,7 @@
                 <w:noProof/>
                 <w:webHidden/>
               </w:rPr>
-              <w:instrText xml:space="preserve"> PAGEREF _Toc19095875 \h </w:instrText>
+              <w:instrText xml:space="preserve"> PAGEREF _Toc19096090 \h </w:instrText>
             </w:r>
             <w:r>
               <w:rPr>
@@ -1184,7 +1186,7 @@
               <w:color w:val="auto"/>
             </w:rPr>
           </w:pPr>
-          <w:hyperlink w:anchor="_Toc19095876" w:history="1">
+          <w:hyperlink w:anchor="_Toc19096091" w:history="1">
             <w:r>
               <w:rPr>
                 <w:rStyle w:val="Hyperlink"/>
@@ -1211,7 +1213,7 @@
                 <w:noProof/>
                 <w:webHidden/>
               </w:rPr>
-              <w:instrText xml:space="preserve"> PAGEREF _Toc19095876 \h </w:instrText>
+              <w:instrText xml:space="preserve"> PAGEREF _Toc19096091 \h </w:instrText>
             </w:r>
             <w:r>
               <w:rPr>
@@ -1232,6 +1234,76 @@
                 <w:webHidden/>
               </w:rPr>
               <w:t>8</w:t>
+            </w:r>
+            <w:r>
+              <w:rPr>
+                <w:noProof/>
+                <w:webHidden/>
+              </w:rPr>
+              <w:fldChar w:fldCharType="end"/>
+            </w:r>
+          </w:hyperlink>
+        </w:p>
+        <w:p>
+          <w:pPr>
+            <w:pStyle w:val="Inhopg1"/>
+            <w:tabs>
+              <w:tab w:val="right" w:leader="dot" w:pos="9691"/>
+            </w:tabs>
+            <w:rPr>
+              <w:rFonts w:asciiTheme="minorHAnsi" w:eastAsiaTheme="minorEastAsia" w:hAnsiTheme="minorHAnsi" w:cstheme="minorBidi"/>
+              <w:noProof/>
+              <w:color w:val="auto"/>
+            </w:rPr>
+          </w:pPr>
+          <w:hyperlink w:anchor="_Toc19096092" w:history="1">
+            <w:r>
+              <w:rPr>
+                <w:rStyle w:val="Hyperlink"/>
+                <w:noProof/>
+              </w:rPr>
+              <w:t>7. takenlijst</w:t>
+            </w:r>
+            <w:r>
+              <w:rPr>
+                <w:noProof/>
+                <w:webHidden/>
+              </w:rPr>
+              <w:tab/>
+            </w:r>
+            <w:r>
+              <w:rPr>
+                <w:noProof/>
+                <w:webHidden/>
+              </w:rPr>
+              <w:fldChar w:fldCharType="begin"/>
+            </w:r>
+            <w:r>
+              <w:rPr>
+                <w:noProof/>
+                <w:webHidden/>
+              </w:rPr>
+              <w:instrText xml:space="preserve"> PAGEREF _Toc19096092 \h </w:instrText>
+            </w:r>
+            <w:r>
+              <w:rPr>
+                <w:noProof/>
+                <w:webHidden/>
+              </w:rPr>
+            </w:r>
+            <w:r>
+              <w:rPr>
+                <w:noProof/>
+                <w:webHidden/>
+              </w:rPr>
+              <w:fldChar w:fldCharType="separate"/>
+            </w:r>
+            <w:r>
+              <w:rPr>
+                <w:noProof/>
+                <w:webHidden/>
+              </w:rPr>
+              <w:t>9</w:t>
             </w:r>
             <w:r>
               <w:rPr>
@@ -1286,7 +1358,7 @@
           <w:szCs w:val="40"/>
         </w:rPr>
       </w:pPr>
-      <w:bookmarkStart w:id="1" w:name="_Toc19095871"/>
+      <w:bookmarkStart w:id="2" w:name="_Toc19096086"/>
       <w:r>
         <w:rPr>
           <w:sz w:val="40"/>
@@ -1302,7 +1374,7 @@
         </w:rPr>
         <w:t>Inleiding</w:t>
       </w:r>
-      <w:bookmarkEnd w:id="1"/>
+      <w:bookmarkEnd w:id="2"/>
     </w:p>
     <w:p>
       <w:pPr>
@@ -1371,7 +1443,7 @@
           <w:szCs w:val="40"/>
         </w:rPr>
       </w:pPr>
-      <w:bookmarkStart w:id="2" w:name="_Toc19095872"/>
+      <w:bookmarkStart w:id="3" w:name="_Toc19096087"/>
       <w:r>
         <w:rPr>
           <w:sz w:val="40"/>
@@ -1380,7 +1452,7 @@
         <w:lastRenderedPageBreak/>
         <w:t>2. Doestelling</w:t>
       </w:r>
-      <w:bookmarkEnd w:id="2"/>
+      <w:bookmarkEnd w:id="3"/>
     </w:p>
     <w:p/>
     <w:p/>
@@ -1426,23 +1498,16 @@
           <w:szCs w:val="40"/>
         </w:rPr>
       </w:pPr>
-      <w:bookmarkStart w:id="3" w:name="_Toc19095873"/>
+      <w:bookmarkStart w:id="4" w:name="_Toc19096088"/>
       <w:r>
         <w:rPr>
           <w:sz w:val="40"/>
           <w:szCs w:val="40"/>
         </w:rPr>
         <w:lastRenderedPageBreak/>
-        <w:t xml:space="preserve">3. </w:t>
-      </w:r>
-      <w:r>
-        <w:rPr>
-          <w:sz w:val="40"/>
-          <w:szCs w:val="40"/>
-        </w:rPr>
         <w:t>Omschrijving</w:t>
       </w:r>
-      <w:bookmarkEnd w:id="3"/>
+      <w:bookmarkEnd w:id="4"/>
     </w:p>
     <w:p/>
     <w:p>
@@ -1538,23 +1603,14 @@
           <w:szCs w:val="40"/>
         </w:rPr>
       </w:pPr>
-      <w:bookmarkStart w:id="4" w:name="_Toc19095874"/>
+      <w:bookmarkStart w:id="5" w:name="_Toc19096089"/>
       <w:r>
         <w:rPr>
           <w:sz w:val="40"/>
           <w:szCs w:val="40"/>
         </w:rPr>
         <w:lastRenderedPageBreak/>
-        <w:t>4</w:t>
-      </w:r>
-      <w:bookmarkStart w:id="5" w:name="_GoBack"/>
-      <w:bookmarkEnd w:id="5"/>
-      <w:r>
-        <w:rPr>
-          <w:sz w:val="40"/>
-          <w:szCs w:val="40"/>
-        </w:rPr>
-        <w:t xml:space="preserve">. </w:t>
+        <w:t xml:space="preserve">4. </w:t>
       </w:r>
       <w:proofErr w:type="spellStart"/>
       <w:r>
@@ -1564,7 +1620,7 @@
         </w:rPr>
         <w:t>Proejctgroep</w:t>
       </w:r>
-      <w:bookmarkEnd w:id="4"/>
+      <w:bookmarkEnd w:id="5"/>
       <w:proofErr w:type="spellEnd"/>
     </w:p>
     <w:p>
@@ -1948,7 +2004,7 @@
           <w:szCs w:val="40"/>
         </w:rPr>
       </w:pPr>
-      <w:bookmarkStart w:id="6" w:name="_Toc19095875"/>
+      <w:bookmarkStart w:id="6" w:name="_Toc19096090"/>
       <w:r>
         <w:rPr>
           <w:sz w:val="40"/>
@@ -2052,7 +2108,7 @@
           <w:szCs w:val="40"/>
         </w:rPr>
       </w:pPr>
-      <w:bookmarkStart w:id="7" w:name="_Toc19095876"/>
+      <w:bookmarkStart w:id="7" w:name="_Toc19096091"/>
       <w:r>
         <w:rPr>
           <w:sz w:val="40"/>
@@ -2563,10 +2619,916 @@
           <w:szCs w:val="32"/>
         </w:rPr>
       </w:pPr>
+      <w:bookmarkStart w:id="8" w:name="_Toc4680253"/>
       <w:r>
         <w:br w:type="page"/>
       </w:r>
     </w:p>
+    <w:p>
+      <w:pPr>
+        <w:pStyle w:val="Kop2"/>
+        <w:jc w:val="center"/>
+        <w:rPr>
+          <w:sz w:val="40"/>
+          <w:szCs w:val="40"/>
+        </w:rPr>
+      </w:pPr>
+      <w:bookmarkStart w:id="9" w:name="_Toc19096092"/>
+      <w:bookmarkEnd w:id="8"/>
+      <w:r>
+        <w:rPr>
+          <w:sz w:val="40"/>
+          <w:szCs w:val="40"/>
+        </w:rPr>
+        <w:lastRenderedPageBreak/>
+        <w:t>7</w:t>
+      </w:r>
+      <w:r>
+        <w:rPr>
+          <w:sz w:val="40"/>
+          <w:szCs w:val="40"/>
+        </w:rPr>
+        <w:t xml:space="preserve">. </w:t>
+      </w:r>
+      <w:r>
+        <w:rPr>
+          <w:sz w:val="40"/>
+          <w:szCs w:val="40"/>
+        </w:rPr>
+        <w:t>takenlijst</w:t>
+      </w:r>
+      <w:bookmarkEnd w:id="9"/>
+    </w:p>
+    <w:tbl>
+      <w:tblPr>
+        <w:tblStyle w:val="Tabelraster"/>
+        <w:tblW w:w="0" w:type="auto"/>
+        <w:tblLook w:val="04A0" w:firstRow="1" w:lastRow="0" w:firstColumn="1" w:lastColumn="0" w:noHBand="0" w:noVBand="1"/>
+      </w:tblPr>
+      <w:tblGrid>
+        <w:gridCol w:w="3258"/>
+        <w:gridCol w:w="1800"/>
+        <w:gridCol w:w="1800"/>
+        <w:gridCol w:w="990"/>
+        <w:gridCol w:w="1774"/>
+      </w:tblGrid>
+      <w:tr>
+        <w:trPr>
+          <w:trHeight w:val="481"/>
+        </w:trPr>
+        <w:tc>
+          <w:tcPr>
+            <w:tcW w:w="3258" w:type="dxa"/>
+          </w:tcPr>
+          <w:p>
+            <w:pPr>
+              <w:rPr>
+                <w:b/>
+              </w:rPr>
+            </w:pPr>
+            <w:proofErr w:type="spellStart"/>
+            <w:r>
+              <w:rPr>
+                <w:b/>
+              </w:rPr>
+              <w:t>Subtaak</w:t>
+            </w:r>
+            <w:proofErr w:type="spellEnd"/>
+            <w:r>
+              <w:rPr>
+                <w:b/>
+              </w:rPr>
+              <w:t xml:space="preserve"> </w:t>
+            </w:r>
+          </w:p>
+        </w:tc>
+        <w:tc>
+          <w:tcPr>
+            <w:tcW w:w="1800" w:type="dxa"/>
+          </w:tcPr>
+          <w:p>
+            <w:pPr>
+              <w:rPr>
+                <w:b/>
+              </w:rPr>
+            </w:pPr>
+            <w:r>
+              <w:rPr>
+                <w:b/>
+              </w:rPr>
+              <w:t>Begindatum</w:t>
+            </w:r>
+          </w:p>
+        </w:tc>
+        <w:tc>
+          <w:tcPr>
+            <w:tcW w:w="1800" w:type="dxa"/>
+          </w:tcPr>
+          <w:p>
+            <w:pPr>
+              <w:rPr>
+                <w:b/>
+              </w:rPr>
+            </w:pPr>
+            <w:r>
+              <w:rPr>
+                <w:b/>
+              </w:rPr>
+              <w:t xml:space="preserve">Einddatum </w:t>
+            </w:r>
+          </w:p>
+        </w:tc>
+        <w:tc>
+          <w:tcPr>
+            <w:tcW w:w="990" w:type="dxa"/>
+          </w:tcPr>
+          <w:p>
+            <w:pPr>
+              <w:rPr>
+                <w:b/>
+              </w:rPr>
+            </w:pPr>
+            <w:r>
+              <w:rPr>
+                <w:b/>
+              </w:rPr>
+              <w:t>Duur</w:t>
+            </w:r>
+          </w:p>
+        </w:tc>
+        <w:tc>
+          <w:tcPr>
+            <w:tcW w:w="1774" w:type="dxa"/>
+          </w:tcPr>
+          <w:p>
+            <w:pPr>
+              <w:rPr>
+                <w:b/>
+              </w:rPr>
+            </w:pPr>
+            <w:r>
+              <w:rPr>
+                <w:b/>
+              </w:rPr>
+              <w:t>Betrokkenen</w:t>
+            </w:r>
+          </w:p>
+        </w:tc>
+      </w:tr>
+      <w:tr>
+        <w:tc>
+          <w:tcPr>
+            <w:tcW w:w="3258" w:type="dxa"/>
+          </w:tcPr>
+          <w:p>
+            <w:r>
+              <w:t>Sjabloon maken + Git opstellen</w:t>
+            </w:r>
+          </w:p>
+        </w:tc>
+        <w:tc>
+          <w:tcPr>
+            <w:tcW w:w="1800" w:type="dxa"/>
+          </w:tcPr>
+          <w:p>
+            <w:r>
+              <w:t>4 september 2019</w:t>
+            </w:r>
+          </w:p>
+        </w:tc>
+        <w:tc>
+          <w:tcPr>
+            <w:tcW w:w="1800" w:type="dxa"/>
+          </w:tcPr>
+          <w:p>
+            <w:r>
+              <w:t>11 september 2019</w:t>
+            </w:r>
+          </w:p>
+        </w:tc>
+        <w:tc>
+          <w:tcPr>
+            <w:tcW w:w="990" w:type="dxa"/>
+          </w:tcPr>
+          <w:p>
+            <w:r>
+              <w:t>1 week</w:t>
+            </w:r>
+          </w:p>
+        </w:tc>
+        <w:tc>
+          <w:tcPr>
+            <w:tcW w:w="1774" w:type="dxa"/>
+          </w:tcPr>
+          <w:p>
+            <w:proofErr w:type="spellStart"/>
+            <w:r>
+              <w:t>Yaimo</w:t>
+            </w:r>
+            <w:proofErr w:type="spellEnd"/>
+            <w:r>
+              <w:t xml:space="preserve"> Collins, </w:t>
+            </w:r>
+            <w:proofErr w:type="spellStart"/>
+            <w:r>
+              <w:t>Morten</w:t>
+            </w:r>
+            <w:proofErr w:type="spellEnd"/>
+            <w:r>
+              <w:t xml:space="preserve"> Vermeulen, Yustin Troost</w:t>
+            </w:r>
+          </w:p>
+        </w:tc>
+      </w:tr>
+      <w:tr>
+        <w:tc>
+          <w:tcPr>
+            <w:tcW w:w="3258" w:type="dxa"/>
+          </w:tcPr>
+          <w:p>
+            <w:r>
+              <w:t>Interview met opdrachtgever</w:t>
+            </w:r>
+          </w:p>
+        </w:tc>
+        <w:tc>
+          <w:tcPr>
+            <w:tcW w:w="1800" w:type="dxa"/>
+          </w:tcPr>
+          <w:p>
+            <w:r>
+              <w:t>11 september 2019</w:t>
+            </w:r>
+          </w:p>
+        </w:tc>
+        <w:tc>
+          <w:tcPr>
+            <w:tcW w:w="1800" w:type="dxa"/>
+          </w:tcPr>
+          <w:p>
+            <w:r>
+              <w:t>18 september 2019</w:t>
+            </w:r>
+          </w:p>
+        </w:tc>
+        <w:tc>
+          <w:tcPr>
+            <w:tcW w:w="990" w:type="dxa"/>
+          </w:tcPr>
+          <w:p>
+            <w:r>
+              <w:t>1 week</w:t>
+            </w:r>
+          </w:p>
+        </w:tc>
+        <w:tc>
+          <w:tcPr>
+            <w:tcW w:w="1774" w:type="dxa"/>
+          </w:tcPr>
+          <w:p>
+            <w:proofErr w:type="spellStart"/>
+            <w:r>
+              <w:t>Yaimo</w:t>
+            </w:r>
+            <w:proofErr w:type="spellEnd"/>
+            <w:r>
+              <w:t xml:space="preserve"> Collins, </w:t>
+            </w:r>
+            <w:proofErr w:type="spellStart"/>
+            <w:r>
+              <w:t>Morten</w:t>
+            </w:r>
+            <w:proofErr w:type="spellEnd"/>
+            <w:r>
+              <w:t xml:space="preserve"> Vermeulen, Yustin Troost</w:t>
+            </w:r>
+          </w:p>
+        </w:tc>
+      </w:tr>
+      <w:tr>
+        <w:tc>
+          <w:tcPr>
+            <w:tcW w:w="3258" w:type="dxa"/>
+          </w:tcPr>
+          <w:p>
+            <w:r>
+              <w:t>Behoefteanalyse opstellen</w:t>
+            </w:r>
+          </w:p>
+        </w:tc>
+        <w:tc>
+          <w:tcPr>
+            <w:tcW w:w="1800" w:type="dxa"/>
+          </w:tcPr>
+          <w:p>
+            <w:r>
+              <w:t xml:space="preserve">11 september 2019 </w:t>
+            </w:r>
+          </w:p>
+        </w:tc>
+        <w:tc>
+          <w:tcPr>
+            <w:tcW w:w="1800" w:type="dxa"/>
+          </w:tcPr>
+          <w:p>
+            <w:r>
+              <w:t>18 september 2019</w:t>
+            </w:r>
+          </w:p>
+        </w:tc>
+        <w:tc>
+          <w:tcPr>
+            <w:tcW w:w="990" w:type="dxa"/>
+          </w:tcPr>
+          <w:p>
+            <w:r>
+              <w:t>1 week</w:t>
+            </w:r>
+          </w:p>
+        </w:tc>
+        <w:tc>
+          <w:tcPr>
+            <w:tcW w:w="1774" w:type="dxa"/>
+          </w:tcPr>
+          <w:p>
+            <w:proofErr w:type="spellStart"/>
+            <w:r>
+              <w:t>Yaimo</w:t>
+            </w:r>
+            <w:proofErr w:type="spellEnd"/>
+            <w:r>
+              <w:t xml:space="preserve"> Collins, </w:t>
+            </w:r>
+            <w:proofErr w:type="spellStart"/>
+            <w:r>
+              <w:t>Morten</w:t>
+            </w:r>
+            <w:proofErr w:type="spellEnd"/>
+            <w:r>
+              <w:t xml:space="preserve"> Vermeulen, Yustin Troost</w:t>
+            </w:r>
+          </w:p>
+        </w:tc>
+      </w:tr>
+      <w:tr>
+        <w:tc>
+          <w:tcPr>
+            <w:tcW w:w="3258" w:type="dxa"/>
+          </w:tcPr>
+          <w:p>
+            <w:pPr>
+              <w:rPr>
+                <w:b/>
+              </w:rPr>
+            </w:pPr>
+            <w:r>
+              <w:rPr>
+                <w:b/>
+              </w:rPr>
+              <w:t>Plan van Aanpak maken</w:t>
+            </w:r>
+          </w:p>
+          <w:p>
+            <w:r>
+              <w:t>-Planning maken met groepje</w:t>
+            </w:r>
+          </w:p>
+          <w:p>
+            <w:r>
+              <w:t>-</w:t>
+            </w:r>
+            <w:proofErr w:type="spellStart"/>
+            <w:r>
+              <w:t>PvA</w:t>
+            </w:r>
+            <w:proofErr w:type="spellEnd"/>
+            <w:r>
+              <w:t xml:space="preserve"> uitwerken</w:t>
+            </w:r>
+          </w:p>
+          <w:p/>
+        </w:tc>
+        <w:tc>
+          <w:tcPr>
+            <w:tcW w:w="1800" w:type="dxa"/>
+          </w:tcPr>
+          <w:p>
+            <w:pPr>
+              <w:rPr>
+                <w:b/>
+              </w:rPr>
+            </w:pPr>
+            <w:r>
+              <w:rPr>
+                <w:b/>
+              </w:rPr>
+              <w:t xml:space="preserve">18 </w:t>
+            </w:r>
+            <w:r>
+              <w:rPr>
+                <w:b/>
+              </w:rPr>
+              <w:t>september</w:t>
+            </w:r>
+            <w:r>
+              <w:rPr>
+                <w:b/>
+              </w:rPr>
+              <w:t xml:space="preserve"> 2019</w:t>
+            </w:r>
+          </w:p>
+          <w:p>
+            <w:r>
+              <w:t>18 september 2019</w:t>
+            </w:r>
+          </w:p>
+          <w:p>
+            <w:r>
+              <w:t>19 september 2019</w:t>
+            </w:r>
+          </w:p>
+        </w:tc>
+        <w:tc>
+          <w:tcPr>
+            <w:tcW w:w="1800" w:type="dxa"/>
+          </w:tcPr>
+          <w:p>
+            <w:pPr>
+              <w:rPr>
+                <w:b/>
+              </w:rPr>
+            </w:pPr>
+            <w:r>
+              <w:rPr>
+                <w:b/>
+              </w:rPr>
+              <w:t xml:space="preserve">25 </w:t>
+            </w:r>
+            <w:r>
+              <w:rPr>
+                <w:b/>
+              </w:rPr>
+              <w:t>september</w:t>
+            </w:r>
+            <w:r>
+              <w:rPr>
+                <w:b/>
+              </w:rPr>
+              <w:t xml:space="preserve"> 2019</w:t>
+            </w:r>
+          </w:p>
+          <w:p>
+            <w:r>
+              <w:t>18 september 2019</w:t>
+            </w:r>
+          </w:p>
+          <w:p>
+            <w:r>
+              <w:t>25 september 2019</w:t>
+            </w:r>
+          </w:p>
+        </w:tc>
+        <w:tc>
+          <w:tcPr>
+            <w:tcW w:w="990" w:type="dxa"/>
+          </w:tcPr>
+          <w:p>
+            <w:r>
+              <w:t>1 week</w:t>
+            </w:r>
+          </w:p>
+          <w:p>
+            <w:r>
+              <w:t>1 dag</w:t>
+            </w:r>
+          </w:p>
+          <w:p>
+            <w:r>
+              <w:t>6 dagen</w:t>
+            </w:r>
+          </w:p>
+        </w:tc>
+        <w:tc>
+          <w:tcPr>
+            <w:tcW w:w="1774" w:type="dxa"/>
+          </w:tcPr>
+          <w:p>
+            <w:proofErr w:type="spellStart"/>
+            <w:r>
+              <w:t>Yaimo</w:t>
+            </w:r>
+            <w:proofErr w:type="spellEnd"/>
+            <w:r>
+              <w:t xml:space="preserve"> Collins, </w:t>
+            </w:r>
+            <w:proofErr w:type="spellStart"/>
+            <w:r>
+              <w:t>Morten</w:t>
+            </w:r>
+            <w:proofErr w:type="spellEnd"/>
+            <w:r>
+              <w:t xml:space="preserve"> Vermeulen, Yustin Troost</w:t>
+            </w:r>
+          </w:p>
+        </w:tc>
+      </w:tr>
+      <w:tr>
+        <w:tc>
+          <w:tcPr>
+            <w:tcW w:w="3258" w:type="dxa"/>
+          </w:tcPr>
+          <w:p>
+            <w:pPr>
+              <w:rPr>
+                <w:b/>
+              </w:rPr>
+            </w:pPr>
+            <w:r>
+              <w:rPr>
+                <w:b/>
+              </w:rPr>
+              <w:t>Functioneel ontwerp</w:t>
+            </w:r>
+            <w:r>
+              <w:rPr>
+                <w:b/>
+              </w:rPr>
+              <w:t xml:space="preserve"> maken</w:t>
+            </w:r>
+          </w:p>
+          <w:p>
+            <w:r>
+              <w:t>-</w:t>
+            </w:r>
+            <w:proofErr w:type="spellStart"/>
+            <w:r>
+              <w:t>Use</w:t>
+            </w:r>
+            <w:proofErr w:type="spellEnd"/>
+            <w:r>
+              <w:t xml:space="preserve"> case diagram opstellen</w:t>
+            </w:r>
+          </w:p>
+          <w:p>
+            <w:r>
+              <w:t xml:space="preserve">-Individuele </w:t>
+            </w:r>
+            <w:proofErr w:type="spellStart"/>
+            <w:r>
+              <w:t>use</w:t>
+            </w:r>
+            <w:proofErr w:type="spellEnd"/>
+            <w:r>
+              <w:t xml:space="preserve"> cases uitwerken</w:t>
+            </w:r>
+          </w:p>
+          <w:p>
+            <w:r>
+              <w:t>-</w:t>
+            </w:r>
+            <w:proofErr w:type="spellStart"/>
+            <w:r>
+              <w:t>Wireframes</w:t>
+            </w:r>
+            <w:proofErr w:type="spellEnd"/>
+            <w:r>
+              <w:t xml:space="preserve"> ontwerpen</w:t>
+            </w:r>
+          </w:p>
+        </w:tc>
+        <w:tc>
+          <w:tcPr>
+            <w:tcW w:w="1800" w:type="dxa"/>
+          </w:tcPr>
+          <w:p>
+            <w:r>
+              <w:t>25 september 2019</w:t>
+            </w:r>
+          </w:p>
+          <w:p>
+            <w:r>
+              <w:t>25 september 2019</w:t>
+            </w:r>
+          </w:p>
+          <w:p>
+            <w:r>
+              <w:t>27 september 2019</w:t>
+            </w:r>
+          </w:p>
+          <w:p>
+            <w:r>
+              <w:t>1 oktober 2019</w:t>
+            </w:r>
+          </w:p>
+        </w:tc>
+        <w:tc>
+          <w:tcPr>
+            <w:tcW w:w="1800" w:type="dxa"/>
+          </w:tcPr>
+          <w:p>
+            <w:r>
+              <w:t>4 oktober 2019</w:t>
+            </w:r>
+          </w:p>
+          <w:p>
+            <w:r>
+              <w:t>27 september 2019</w:t>
+            </w:r>
+          </w:p>
+          <w:p>
+            <w:r>
+              <w:t>28 september 2019</w:t>
+            </w:r>
+          </w:p>
+          <w:p>
+            <w:r>
+              <w:t>3 oktober 2019</w:t>
+            </w:r>
+          </w:p>
+        </w:tc>
+        <w:tc>
+          <w:tcPr>
+            <w:tcW w:w="990" w:type="dxa"/>
+          </w:tcPr>
+          <w:p>
+            <w:r>
+              <w:t>1 week</w:t>
+            </w:r>
+          </w:p>
+          <w:p>
+            <w:r>
+              <w:t>3 dagen</w:t>
+            </w:r>
+          </w:p>
+          <w:p>
+            <w:r>
+              <w:t>2 dagen</w:t>
+            </w:r>
+          </w:p>
+          <w:p>
+            <w:r>
+              <w:t>3 dagen</w:t>
+            </w:r>
+          </w:p>
+        </w:tc>
+        <w:tc>
+          <w:tcPr>
+            <w:tcW w:w="1774" w:type="dxa"/>
+          </w:tcPr>
+          <w:p>
+            <w:proofErr w:type="spellStart"/>
+            <w:r>
+              <w:t>Yaimo</w:t>
+            </w:r>
+            <w:proofErr w:type="spellEnd"/>
+            <w:r>
+              <w:t xml:space="preserve"> Collins, </w:t>
+            </w:r>
+            <w:proofErr w:type="spellStart"/>
+            <w:r>
+              <w:t>Morten</w:t>
+            </w:r>
+            <w:proofErr w:type="spellEnd"/>
+            <w:r>
+              <w:t xml:space="preserve"> Vermeulen, Yustin Troost</w:t>
+            </w:r>
+          </w:p>
+        </w:tc>
+      </w:tr>
+      <w:tr>
+        <w:tc>
+          <w:tcPr>
+            <w:tcW w:w="3258" w:type="dxa"/>
+          </w:tcPr>
+          <w:p>
+            <w:pPr>
+              <w:rPr>
+                <w:b/>
+              </w:rPr>
+            </w:pPr>
+            <w:r>
+              <w:rPr>
+                <w:b/>
+              </w:rPr>
+              <w:t>Technisch ontwerp</w:t>
+            </w:r>
+            <w:r>
+              <w:rPr>
+                <w:b/>
+              </w:rPr>
+              <w:t xml:space="preserve"> opstellen</w:t>
+            </w:r>
+          </w:p>
+          <w:p>
+            <w:r>
+              <w:t>-Klassendiagram ontwerpen</w:t>
+            </w:r>
+          </w:p>
+          <w:p>
+            <w:r>
+              <w:t>-ERD maken</w:t>
+            </w:r>
+          </w:p>
+        </w:tc>
+        <w:tc>
+          <w:tcPr>
+            <w:tcW w:w="1800" w:type="dxa"/>
+          </w:tcPr>
+          <w:p>
+            <w:r>
+              <w:t>4 oktober 2019</w:t>
+            </w:r>
+          </w:p>
+          <w:p>
+            <w:r>
+              <w:t>4 oktober 2019</w:t>
+            </w:r>
+          </w:p>
+          <w:p>
+            <w:r>
+              <w:t>8 oktober 2019</w:t>
+            </w:r>
+          </w:p>
+        </w:tc>
+        <w:tc>
+          <w:tcPr>
+            <w:tcW w:w="1800" w:type="dxa"/>
+          </w:tcPr>
+          <w:p>
+            <w:r>
+              <w:t>11 oktober 2019</w:t>
+            </w:r>
+          </w:p>
+          <w:p>
+            <w:r>
+              <w:t>7 oktober 2019</w:t>
+            </w:r>
+          </w:p>
+          <w:p>
+            <w:r>
+              <w:t>10 oktober 2019</w:t>
+            </w:r>
+          </w:p>
+        </w:tc>
+        <w:tc>
+          <w:tcPr>
+            <w:tcW w:w="990" w:type="dxa"/>
+          </w:tcPr>
+          <w:p>
+            <w:r>
+              <w:t>1 week</w:t>
+            </w:r>
+          </w:p>
+          <w:p>
+            <w:r>
+              <w:t>4 dagen</w:t>
+            </w:r>
+          </w:p>
+          <w:p>
+            <w:r>
+              <w:t>3 dagen</w:t>
+            </w:r>
+          </w:p>
+        </w:tc>
+        <w:tc>
+          <w:tcPr>
+            <w:tcW w:w="1774" w:type="dxa"/>
+          </w:tcPr>
+          <w:p>
+            <w:proofErr w:type="spellStart"/>
+            <w:r>
+              <w:t>Yaimo</w:t>
+            </w:r>
+            <w:proofErr w:type="spellEnd"/>
+            <w:r>
+              <w:t xml:space="preserve"> Collins, </w:t>
+            </w:r>
+            <w:proofErr w:type="spellStart"/>
+            <w:r>
+              <w:t>Morten</w:t>
+            </w:r>
+            <w:proofErr w:type="spellEnd"/>
+            <w:r>
+              <w:t xml:space="preserve"> Vermeulen, Yustin Troost</w:t>
+            </w:r>
+          </w:p>
+        </w:tc>
+      </w:tr>
+      <w:tr>
+        <w:tc>
+          <w:tcPr>
+            <w:tcW w:w="3258" w:type="dxa"/>
+          </w:tcPr>
+          <w:p>
+            <w:pPr>
+              <w:rPr>
+                <w:b/>
+              </w:rPr>
+            </w:pPr>
+            <w:r>
+              <w:rPr>
+                <w:b/>
+              </w:rPr>
+              <w:t>Ontwikkelomgeving maken</w:t>
+            </w:r>
+          </w:p>
+          <w:p>
+            <w:r>
+              <w:t>-Documentatie hardware maken</w:t>
+            </w:r>
+          </w:p>
+          <w:p>
+            <w:r>
+              <w:t>-Documentatie software maken</w:t>
+            </w:r>
+          </w:p>
+        </w:tc>
+        <w:tc>
+          <w:tcPr>
+            <w:tcW w:w="1800" w:type="dxa"/>
+          </w:tcPr>
+          <w:p>
+            <w:r>
+              <w:t>11 oktober 2019</w:t>
+            </w:r>
+          </w:p>
+          <w:p>
+            <w:r>
+              <w:t>11 oktober 2019</w:t>
+            </w:r>
+          </w:p>
+          <w:p>
+            <w:r>
+              <w:t>15 oktober 2019</w:t>
+            </w:r>
+          </w:p>
+        </w:tc>
+        <w:tc>
+          <w:tcPr>
+            <w:tcW w:w="1800" w:type="dxa"/>
+          </w:tcPr>
+          <w:p>
+            <w:r>
+              <w:t>18 oktober 2019</w:t>
+            </w:r>
+          </w:p>
+          <w:p>
+            <w:r>
+              <w:t>14 oktober 2019</w:t>
+            </w:r>
+          </w:p>
+          <w:p>
+            <w:r>
+              <w:t>18 oktober 2019</w:t>
+            </w:r>
+          </w:p>
+        </w:tc>
+        <w:tc>
+          <w:tcPr>
+            <w:tcW w:w="990" w:type="dxa"/>
+          </w:tcPr>
+          <w:p>
+            <w:r>
+              <w:t>1 week</w:t>
+            </w:r>
+          </w:p>
+          <w:p>
+            <w:r>
+              <w:t>4 dagen</w:t>
+            </w:r>
+          </w:p>
+          <w:p>
+            <w:r>
+              <w:t>4 dagen</w:t>
+            </w:r>
+          </w:p>
+        </w:tc>
+        <w:tc>
+          <w:tcPr>
+            <w:tcW w:w="1774" w:type="dxa"/>
+          </w:tcPr>
+          <w:p>
+            <w:proofErr w:type="spellStart"/>
+            <w:r>
+              <w:t>Yaimo</w:t>
+            </w:r>
+            <w:proofErr w:type="spellEnd"/>
+            <w:r>
+              <w:t xml:space="preserve"> Collins, </w:t>
+            </w:r>
+            <w:proofErr w:type="spellStart"/>
+            <w:r>
+              <w:t>Morten</w:t>
+            </w:r>
+            <w:proofErr w:type="spellEnd"/>
+            <w:r>
+              <w:t xml:space="preserve"> Vermeulen, Yustin Troost</w:t>
+            </w:r>
+          </w:p>
+        </w:tc>
+      </w:tr>
+    </w:tbl>
+    <w:p/>
     <w:p/>
     <w:sectPr>
       <w:footerReference w:type="default" r:id="rId13"/>
@@ -3715,7 +4677,7 @@
     <w:lsdException w:name="Table Web 1" w:semiHidden="1" w:unhideWhenUsed="1"/>
     <w:lsdException w:name="Table Web 3" w:semiHidden="1" w:unhideWhenUsed="1"/>
     <w:lsdException w:name="Balloon Text" w:semiHidden="1" w:unhideWhenUsed="1"/>
-    <w:lsdException w:name="Table Grid" w:uiPriority="39"/>
+    <w:lsdException w:name="Table Grid" w:uiPriority="59"/>
     <w:lsdException w:name="Placeholder Text" w:semiHidden="1"/>
     <w:lsdException w:name="No Spacing" w:uiPriority="1" w:qFormat="1"/>
     <w:lsdException w:name="Light Shading" w:uiPriority="60"/>
@@ -4156,7 +5118,7 @@
   <w:style w:type="table" w:styleId="Tabelraster">
     <w:name w:val="Table Grid"/>
     <w:basedOn w:val="Standaardtabel"/>
-    <w:uiPriority w:val="39"/>
+    <w:uiPriority w:val="59"/>
     <w:rsid w:val="0070522A"/>
     <w:pPr>
       <w:spacing w:after="0" w:line="240" w:lineRule="auto"/>
@@ -4565,7 +5527,7 @@
 </file>
 
 <file path=customXml/itemProps1.xml><?xml version="1.0" encoding="utf-8"?>
-<ds:datastoreItem xmlns:ds="http://schemas.openxmlformats.org/officeDocument/2006/customXml" ds:itemID="{916BDD77-CE3F-4E23-AC0A-C1DA0C44AE8D}">
+<ds:datastoreItem xmlns:ds="http://schemas.openxmlformats.org/officeDocument/2006/customXml" ds:itemID="{C22D2D65-178D-4F43-A1D1-F605A48B5B87}">
   <ds:schemaRefs>
     <ds:schemaRef ds:uri="http://schemas.openxmlformats.org/officeDocument/2006/bibliography"/>
   </ds:schemaRefs>

</xml_diff>